<commit_message>
Changements mineur sur l'ENSEIGNANT tuteur
</commit_message>
<xml_diff>
--- a/02-Reunion_2022_03_07/S205_G13_CR_07_03_22.docx
+++ b/02-Reunion_2022_03_07/S205_G13_CR_07_03_22.docx
@@ -939,7 +939,29 @@
           <w:szCs w:val="18"/>
           <w:lang w:eastAsia="ja-JP" w:bidi="fr-FR"/>
         </w:rPr>
-        <w:t>Présenter l’état d’avancement du projet, et obtenir un avis du professeur tuteur.</w:t>
+        <w:t xml:space="preserve">Présenter l’état d’avancement du projet, et obtenir un avis </w:t>
+      </w:r>
+      <w:r>
+        <w:rPr>
+          <w:rFonts w:asciiTheme="majorHAnsi" w:eastAsiaTheme="majorEastAsia" w:hAnsiTheme="majorHAnsi" w:cstheme="majorBidi"/>
+          <w:color w:val="1B587C" w:themeColor="accent3"/>
+          <w:spacing w:val="0"/>
+          <w:sz w:val="18"/>
+          <w:szCs w:val="18"/>
+          <w:lang w:eastAsia="ja-JP" w:bidi="fr-FR"/>
+        </w:rPr>
+        <w:t xml:space="preserve">de l’enseignant </w:t>
+      </w:r>
+      <w:r>
+        <w:rPr>
+          <w:rFonts w:asciiTheme="majorHAnsi" w:eastAsiaTheme="majorEastAsia" w:hAnsiTheme="majorHAnsi" w:cstheme="majorBidi"/>
+          <w:color w:val="1B587C" w:themeColor="accent3"/>
+          <w:spacing w:val="0"/>
+          <w:sz w:val="18"/>
+          <w:szCs w:val="18"/>
+          <w:lang w:eastAsia="ja-JP" w:bidi="fr-FR"/>
+        </w:rPr>
+        <w:t>tuteur.</w:t>
       </w:r>
     </w:p>
     <w:p>
@@ -1068,10 +1090,7 @@
         <w:t xml:space="preserve"> </w:t>
       </w:r>
       <w:r>
-        <w:t>ou publier des images</w:t>
-      </w:r>
-      <w:r>
-        <w:t xml:space="preserve">, </w:t>
+        <w:t xml:space="preserve">ou publier des images, </w:t>
       </w:r>
       <w:r>
         <w:rPr>
@@ -1099,7 +1118,13 @@
         <w:ind w:left="0"/>
       </w:pPr>
       <w:r>
-        <w:t xml:space="preserve"> Validation du système de carte par le professeur tuteur.</w:t>
+        <w:t xml:space="preserve"> Validation du système de carte par </w:t>
+      </w:r>
+      <w:r>
+        <w:t xml:space="preserve">l’enseignant </w:t>
+      </w:r>
+      <w:r>
+        <w:t>tuteur.</w:t>
       </w:r>
     </w:p>
     <w:p>
@@ -2002,6 +2027,7 @@
     <w:lsdException w:name="HTML Sample" w:semiHidden="1" w:unhideWhenUsed="1"/>
     <w:lsdException w:name="HTML Typewriter" w:semiHidden="1" w:unhideWhenUsed="1"/>
     <w:lsdException w:name="HTML Variable" w:semiHidden="1" w:unhideWhenUsed="1"/>
+    <w:lsdException w:name="Normal Table" w:semiHidden="1" w:unhideWhenUsed="1"/>
     <w:lsdException w:name="annotation subject" w:semiHidden="1" w:unhideWhenUsed="1"/>
     <w:lsdException w:name="No List" w:semiHidden="1" w:unhideWhenUsed="1"/>
     <w:lsdException w:name="Outline List 1" w:semiHidden="1" w:unhideWhenUsed="1"/>
@@ -2048,8 +2074,10 @@
     <w:lsdException w:name="Table Subtle 2" w:semiHidden="1" w:unhideWhenUsed="1"/>
     <w:lsdException w:name="Table Web 1" w:semiHidden="1" w:unhideWhenUsed="1"/>
     <w:lsdException w:name="Table Web 2" w:semiHidden="1" w:unhideWhenUsed="1"/>
+    <w:lsdException w:name="Table Web 3" w:semiHidden="1" w:unhideWhenUsed="1"/>
     <w:lsdException w:name="Balloon Text" w:semiHidden="1" w:unhideWhenUsed="1"/>
     <w:lsdException w:name="Table Grid" w:uiPriority="59"/>
+    <w:lsdException w:name="Table Theme" w:semiHidden="1" w:unhideWhenUsed="1"/>
     <w:lsdException w:name="Placeholder Text" w:semiHidden="1"/>
     <w:lsdException w:name="No Spacing" w:semiHidden="1" w:uiPriority="1" w:unhideWhenUsed="1" w:qFormat="1"/>
     <w:lsdException w:name="Light Shading" w:uiPriority="60"/>
@@ -27397,6 +27425,8 @@
     <w:rsidRoot w:val="0011540E"/>
     <w:rsid w:val="0011540E"/>
     <w:rsid w:val="006D1557"/>
+    <w:rsid w:val="0099103A"/>
+    <w:rsid w:val="00AA4B31"/>
   </w:rsids>
   <m:mathPr>
     <m:mathFont m:val="Cambria Math"/>
@@ -27845,9 +27875,6 @@
     <w:semiHidden/>
     <w:unhideWhenUsed/>
   </w:style>
-  <w:style w:type="paragraph" w:customStyle="1" w:styleId="EBDB2D41D59B420D9946D536608946D8">
-    <w:name w:val="EBDB2D41D59B420D9946D536608946D8"/>
-  </w:style>
   <w:style w:type="paragraph" w:customStyle="1" w:styleId="F9C067C047224AB7B2FC2B41D04CE4BC">
     <w:name w:val="F9C067C047224AB7B2FC2B41D04CE4BC"/>
   </w:style>
@@ -27865,9 +27892,6 @@
   <w:style w:type="paragraph" w:customStyle="1" w:styleId="CE68191B678E412AB33BB9F3BF898C8E">
     <w:name w:val="CE68191B678E412AB33BB9F3BF898C8E"/>
   </w:style>
-  <w:style w:type="paragraph" w:customStyle="1" w:styleId="E6248E20004C4A05BB54058ED733BB63">
-    <w:name w:val="E6248E20004C4A05BB54058ED733BB63"/>
-  </w:style>
   <w:style w:type="character" w:styleId="Accentuationlgre">
     <w:name w:val="Subtle Emphasis"/>
     <w:basedOn w:val="Policepardfaut"/>
@@ -27879,406 +27903,8 @@
       <w:color w:val="auto"/>
     </w:rPr>
   </w:style>
-  <w:style w:type="paragraph" w:customStyle="1" w:styleId="5DC4DBA43C574035B793F1EE3A200B3D">
-    <w:name w:val="5DC4DBA43C574035B793F1EE3A200B3D"/>
-  </w:style>
-  <w:style w:type="paragraph" w:customStyle="1" w:styleId="7C090D6162234E7F9C5087A2513D22C1">
-    <w:name w:val="7C090D6162234E7F9C5087A2513D22C1"/>
-  </w:style>
-  <w:style w:type="paragraph" w:customStyle="1" w:styleId="F1098CDEDDAC4B5C915E88A9B21DFBBE">
-    <w:name w:val="F1098CDEDDAC4B5C915E88A9B21DFBBE"/>
-  </w:style>
-  <w:style w:type="paragraph" w:customStyle="1" w:styleId="F4B8A6158A124ABAA0335B2E65FA8F0B">
-    <w:name w:val="F4B8A6158A124ABAA0335B2E65FA8F0B"/>
-  </w:style>
-  <w:style w:type="paragraph" w:customStyle="1" w:styleId="D9BC5B757B2F45819EECE14701CEDDE4">
-    <w:name w:val="D9BC5B757B2F45819EECE14701CEDDE4"/>
-  </w:style>
-  <w:style w:type="paragraph" w:customStyle="1" w:styleId="D7559287655E4CBAA7FD9F9EA603E8F0">
-    <w:name w:val="D7559287655E4CBAA7FD9F9EA603E8F0"/>
-  </w:style>
-  <w:style w:type="paragraph" w:customStyle="1" w:styleId="E346C50E08C54A2E9C20AB584C9EA6E9">
-    <w:name w:val="E346C50E08C54A2E9C20AB584C9EA6E9"/>
-  </w:style>
-  <w:style w:type="paragraph" w:customStyle="1" w:styleId="169BC1ADBE544D58A6CCE415058EA13D">
-    <w:name w:val="169BC1ADBE544D58A6CCE415058EA13D"/>
-  </w:style>
-  <w:style w:type="paragraph" w:customStyle="1" w:styleId="0A6D15E189BA4D78B30C9A2A03A4CF56">
-    <w:name w:val="0A6D15E189BA4D78B30C9A2A03A4CF56"/>
-  </w:style>
-  <w:style w:type="paragraph" w:customStyle="1" w:styleId="CE7ABA33F3CD41D4B4D1797A6B6D7A02">
-    <w:name w:val="CE7ABA33F3CD41D4B4D1797A6B6D7A02"/>
-  </w:style>
-  <w:style w:type="paragraph" w:customStyle="1" w:styleId="E3810F80130E43DCA9EDC46C84573BED">
-    <w:name w:val="E3810F80130E43DCA9EDC46C84573BED"/>
-  </w:style>
-  <w:style w:type="paragraph" w:customStyle="1" w:styleId="E1AA3907B5174E3CBD63FA2690F72146">
-    <w:name w:val="E1AA3907B5174E3CBD63FA2690F72146"/>
-  </w:style>
-  <w:style w:type="paragraph" w:customStyle="1" w:styleId="0A972FD6539643D7B68FE11B61E4442B">
-    <w:name w:val="0A972FD6539643D7B68FE11B61E4442B"/>
-  </w:style>
   <w:style w:type="paragraph" w:customStyle="1" w:styleId="E0EABB4BCDAC470BBFD110B92C2357EE">
     <w:name w:val="E0EABB4BCDAC470BBFD110B92C2357EE"/>
-  </w:style>
-  <w:style w:type="paragraph" w:customStyle="1" w:styleId="E56C4432D15C4D8EB93B498960D54867">
-    <w:name w:val="E56C4432D15C4D8EB93B498960D54867"/>
-  </w:style>
-  <w:style w:type="paragraph" w:customStyle="1" w:styleId="CE1A6073F8ED4B449AB651174D26DCCC">
-    <w:name w:val="CE1A6073F8ED4B449AB651174D26DCCC"/>
-  </w:style>
-  <w:style w:type="paragraph" w:customStyle="1" w:styleId="3DBAAA2CE59641CA88BB3C0B3ED42152">
-    <w:name w:val="3DBAAA2CE59641CA88BB3C0B3ED42152"/>
-  </w:style>
-  <w:style w:type="paragraph" w:customStyle="1" w:styleId="B5133010F44A47F09D938EC0EE441FE5">
-    <w:name w:val="B5133010F44A47F09D938EC0EE441FE5"/>
-  </w:style>
-  <w:style w:type="paragraph" w:customStyle="1" w:styleId="D4F3B663B81C463191930C0C64D6787D">
-    <w:name w:val="D4F3B663B81C463191930C0C64D6787D"/>
-  </w:style>
-  <w:style w:type="paragraph" w:customStyle="1" w:styleId="372006C984354FE3963FC8DC984C54D2">
-    <w:name w:val="372006C984354FE3963FC8DC984C54D2"/>
-  </w:style>
-  <w:style w:type="paragraph" w:customStyle="1" w:styleId="5F8E6D9257F343549F56F7A51DD9F442">
-    <w:name w:val="5F8E6D9257F343549F56F7A51DD9F442"/>
-  </w:style>
-  <w:style w:type="paragraph" w:customStyle="1" w:styleId="44AA67AEC8E241209C8DA7CC069FD23C">
-    <w:name w:val="44AA67AEC8E241209C8DA7CC069FD23C"/>
-  </w:style>
-  <w:style w:type="paragraph" w:customStyle="1" w:styleId="00E017F9536745D4BD6B9CD75D9D3830">
-    <w:name w:val="00E017F9536745D4BD6B9CD75D9D3830"/>
-  </w:style>
-  <w:style w:type="paragraph" w:customStyle="1" w:styleId="16B217EA7C1448B48A3982199F2693B6">
-    <w:name w:val="16B217EA7C1448B48A3982199F2693B6"/>
-  </w:style>
-  <w:style w:type="paragraph" w:customStyle="1" w:styleId="505962C91F3A4E5A9E9522A68396E877">
-    <w:name w:val="505962C91F3A4E5A9E9522A68396E877"/>
-  </w:style>
-  <w:style w:type="paragraph" w:customStyle="1" w:styleId="8F86D00776F1414CB4BD1F8090072434">
-    <w:name w:val="8F86D00776F1414CB4BD1F8090072434"/>
-  </w:style>
-  <w:style w:type="paragraph" w:customStyle="1" w:styleId="08C1D51592F14F388967AB638466B169">
-    <w:name w:val="08C1D51592F14F388967AB638466B169"/>
-  </w:style>
-  <w:style w:type="paragraph" w:customStyle="1" w:styleId="B9090063252C46D58F45AC31DD2FD9CC">
-    <w:name w:val="B9090063252C46D58F45AC31DD2FD9CC"/>
-  </w:style>
-  <w:style w:type="paragraph" w:customStyle="1" w:styleId="64203C8BBED14221B01A2CCBAF64468D">
-    <w:name w:val="64203C8BBED14221B01A2CCBAF64468D"/>
-  </w:style>
-  <w:style w:type="paragraph" w:customStyle="1" w:styleId="6038D6E7210D48A8AFC790BFB8707CD9">
-    <w:name w:val="6038D6E7210D48A8AFC790BFB8707CD9"/>
-  </w:style>
-  <w:style w:type="paragraph" w:customStyle="1" w:styleId="C13C5E0BC11A4909B0D63F7E900BD917">
-    <w:name w:val="C13C5E0BC11A4909B0D63F7E900BD917"/>
-  </w:style>
-  <w:style w:type="paragraph" w:customStyle="1" w:styleId="34BF0976D7DA48A8967EA4DD5965B077">
-    <w:name w:val="34BF0976D7DA48A8967EA4DD5965B077"/>
-  </w:style>
-  <w:style w:type="paragraph" w:customStyle="1" w:styleId="AFD586058AF34272B4373E13A45E435E">
-    <w:name w:val="AFD586058AF34272B4373E13A45E435E"/>
-  </w:style>
-  <w:style w:type="paragraph" w:customStyle="1" w:styleId="386FC2DEAE484701B7AA093706C91601">
-    <w:name w:val="386FC2DEAE484701B7AA093706C91601"/>
-  </w:style>
-  <w:style w:type="paragraph" w:customStyle="1" w:styleId="2DDBAD59B67D49779D405A7B6BFEF138">
-    <w:name w:val="2DDBAD59B67D49779D405A7B6BFEF138"/>
-  </w:style>
-  <w:style w:type="paragraph" w:customStyle="1" w:styleId="F206B7E5DAC24EB6B32516F9BACAC3CB">
-    <w:name w:val="F206B7E5DAC24EB6B32516F9BACAC3CB"/>
-  </w:style>
-  <w:style w:type="paragraph" w:customStyle="1" w:styleId="2F20F432120F4F9C963D91B6475512B4">
-    <w:name w:val="2F20F432120F4F9C963D91B6475512B4"/>
-  </w:style>
-  <w:style w:type="paragraph" w:customStyle="1" w:styleId="CFCA58EB75C24B85B64151FD2A63A2AB">
-    <w:name w:val="CFCA58EB75C24B85B64151FD2A63A2AB"/>
-  </w:style>
-  <w:style w:type="paragraph" w:customStyle="1" w:styleId="C76E43DAB3384F2395B027017FD4DEC5">
-    <w:name w:val="C76E43DAB3384F2395B027017FD4DEC5"/>
-  </w:style>
-  <w:style w:type="paragraph" w:customStyle="1" w:styleId="5F836053F2A748948CBCC96CC89C4E65">
-    <w:name w:val="5F836053F2A748948CBCC96CC89C4E65"/>
-  </w:style>
-  <w:style w:type="paragraph" w:customStyle="1" w:styleId="9C9AD6A2C2114F079F04E558FD4B8E89">
-    <w:name w:val="9C9AD6A2C2114F079F04E558FD4B8E89"/>
-  </w:style>
-  <w:style w:type="paragraph" w:customStyle="1" w:styleId="BFCAC6007D134CB08A42D9B58D4A1402">
-    <w:name w:val="BFCAC6007D134CB08A42D9B58D4A1402"/>
-  </w:style>
-  <w:style w:type="paragraph" w:customStyle="1" w:styleId="10DA3ED365C540F3A0647E36B59D1E0A">
-    <w:name w:val="10DA3ED365C540F3A0647E36B59D1E0A"/>
-  </w:style>
-  <w:style w:type="paragraph" w:customStyle="1" w:styleId="FF40952486D0430B92278B3A7FAA1CB2">
-    <w:name w:val="FF40952486D0430B92278B3A7FAA1CB2"/>
-  </w:style>
-  <w:style w:type="paragraph" w:customStyle="1" w:styleId="DA02CA8C00F2462CAD3BE1CC49B3F655">
-    <w:name w:val="DA02CA8C00F2462CAD3BE1CC49B3F655"/>
-  </w:style>
-  <w:style w:type="paragraph" w:customStyle="1" w:styleId="EFA8A2861E1643F592805E6ACF89447F">
-    <w:name w:val="EFA8A2861E1643F592805E6ACF89447F"/>
-  </w:style>
-  <w:style w:type="paragraph" w:customStyle="1" w:styleId="398E00613BED4CA88EA4F33929C0A6CA">
-    <w:name w:val="398E00613BED4CA88EA4F33929C0A6CA"/>
-  </w:style>
-  <w:style w:type="paragraph" w:customStyle="1" w:styleId="0B62CF4031EE4C73B08AEDB2C84FAA97">
-    <w:name w:val="0B62CF4031EE4C73B08AEDB2C84FAA97"/>
-  </w:style>
-  <w:style w:type="paragraph" w:customStyle="1" w:styleId="83FDA50A5F324428A56B0DBF648D0A82">
-    <w:name w:val="83FDA50A5F324428A56B0DBF648D0A82"/>
-  </w:style>
-  <w:style w:type="paragraph" w:customStyle="1" w:styleId="2189B47EE5D64BF59A8D7C71EE0823C4">
-    <w:name w:val="2189B47EE5D64BF59A8D7C71EE0823C4"/>
-  </w:style>
-  <w:style w:type="paragraph" w:customStyle="1" w:styleId="9208428CD9474344B93FE74C7D9BF677">
-    <w:name w:val="9208428CD9474344B93FE74C7D9BF677"/>
-  </w:style>
-  <w:style w:type="paragraph" w:customStyle="1" w:styleId="934C98B6C1774DD2B53B5E61C7268EB6">
-    <w:name w:val="934C98B6C1774DD2B53B5E61C7268EB6"/>
-  </w:style>
-  <w:style w:type="paragraph" w:customStyle="1" w:styleId="B9FDB4AC81D0447BBC7BB9FE5BD3F143">
-    <w:name w:val="B9FDB4AC81D0447BBC7BB9FE5BD3F143"/>
-  </w:style>
-  <w:style w:type="paragraph" w:customStyle="1" w:styleId="49F76D218C564B88898872ED449468D9">
-    <w:name w:val="49F76D218C564B88898872ED449468D9"/>
-  </w:style>
-  <w:style w:type="paragraph" w:customStyle="1" w:styleId="3DD78C747D4C48C393C89A7B257266CC">
-    <w:name w:val="3DD78C747D4C48C393C89A7B257266CC"/>
-  </w:style>
-  <w:style w:type="paragraph" w:customStyle="1" w:styleId="A8E89988CF4D40CAAFDDD46F491D481C">
-    <w:name w:val="A8E89988CF4D40CAAFDDD46F491D481C"/>
-  </w:style>
-  <w:style w:type="paragraph" w:customStyle="1" w:styleId="604351CEF00E484395517D208BF4ABB6">
-    <w:name w:val="604351CEF00E484395517D208BF4ABB6"/>
-  </w:style>
-  <w:style w:type="paragraph" w:customStyle="1" w:styleId="99491493C8344A2E9294C6E334E4C95A">
-    <w:name w:val="99491493C8344A2E9294C6E334E4C95A"/>
-  </w:style>
-  <w:style w:type="paragraph" w:customStyle="1" w:styleId="AB63E07952F0439F8DCC82ACC7173C0E">
-    <w:name w:val="AB63E07952F0439F8DCC82ACC7173C0E"/>
-  </w:style>
-  <w:style w:type="paragraph" w:customStyle="1" w:styleId="2BFDE08827F64C4990B4D8FE262DE0ED">
-    <w:name w:val="2BFDE08827F64C4990B4D8FE262DE0ED"/>
-  </w:style>
-  <w:style w:type="paragraph" w:customStyle="1" w:styleId="7E038F9C32B249FC8C87ACDA7A243F7F">
-    <w:name w:val="7E038F9C32B249FC8C87ACDA7A243F7F"/>
-  </w:style>
-  <w:style w:type="paragraph" w:customStyle="1" w:styleId="58FF03C04A294F53904E16529D78AEFE">
-    <w:name w:val="58FF03C04A294F53904E16529D78AEFE"/>
-  </w:style>
-  <w:style w:type="paragraph" w:customStyle="1" w:styleId="E28F803E825C4C48A3309B3671E1446C">
-    <w:name w:val="E28F803E825C4C48A3309B3671E1446C"/>
-  </w:style>
-  <w:style w:type="paragraph" w:customStyle="1" w:styleId="EA1F1F116E5542299CF1A6923CB40C45">
-    <w:name w:val="EA1F1F116E5542299CF1A6923CB40C45"/>
-  </w:style>
-  <w:style w:type="paragraph" w:customStyle="1" w:styleId="4183481FBADC48E2B49D59F18B392595">
-    <w:name w:val="4183481FBADC48E2B49D59F18B392595"/>
-  </w:style>
-  <w:style w:type="paragraph" w:customStyle="1" w:styleId="9B4697FFBE494072B02E7FC05E8B99FD">
-    <w:name w:val="9B4697FFBE494072B02E7FC05E8B99FD"/>
-  </w:style>
-  <w:style w:type="paragraph" w:customStyle="1" w:styleId="8EE8D66CC4574A1787B2697D39DB19F6">
-    <w:name w:val="8EE8D66CC4574A1787B2697D39DB19F6"/>
-  </w:style>
-  <w:style w:type="paragraph" w:customStyle="1" w:styleId="F95330960DCA41778EE592190D78F2C0">
-    <w:name w:val="F95330960DCA41778EE592190D78F2C0"/>
-  </w:style>
-  <w:style w:type="paragraph" w:customStyle="1" w:styleId="534FE157A8124F919883A1FECF845C92">
-    <w:name w:val="534FE157A8124F919883A1FECF845C92"/>
-  </w:style>
-  <w:style w:type="paragraph" w:customStyle="1" w:styleId="8C4AAB627F604B22B53BD43D4F5F80F6">
-    <w:name w:val="8C4AAB627F604B22B53BD43D4F5F80F6"/>
-  </w:style>
-  <w:style w:type="paragraph" w:customStyle="1" w:styleId="4C8CFF7C4C4B4159A787AA538E2D9770">
-    <w:name w:val="4C8CFF7C4C4B4159A787AA538E2D9770"/>
-  </w:style>
-  <w:style w:type="paragraph" w:customStyle="1" w:styleId="4EA5CEED2E36450194DC5DB9F5B655C1">
-    <w:name w:val="4EA5CEED2E36450194DC5DB9F5B655C1"/>
-  </w:style>
-  <w:style w:type="paragraph" w:customStyle="1" w:styleId="436C196831424921AC0FE1FCC71EE97C">
-    <w:name w:val="436C196831424921AC0FE1FCC71EE97C"/>
-  </w:style>
-  <w:style w:type="paragraph" w:customStyle="1" w:styleId="1AA24D50780645089A080FD02ABA4BFF">
-    <w:name w:val="1AA24D50780645089A080FD02ABA4BFF"/>
-  </w:style>
-  <w:style w:type="paragraph" w:customStyle="1" w:styleId="98363E08D2D24C958F1C458C4EF48ABE">
-    <w:name w:val="98363E08D2D24C958F1C458C4EF48ABE"/>
-  </w:style>
-  <w:style w:type="paragraph" w:customStyle="1" w:styleId="E0B4C1AE108C46C193DFEF34C776450F">
-    <w:name w:val="E0B4C1AE108C46C193DFEF34C776450F"/>
-  </w:style>
-  <w:style w:type="paragraph" w:customStyle="1" w:styleId="C63215B8781A43509AD6498A3FCBEC63">
-    <w:name w:val="C63215B8781A43509AD6498A3FCBEC63"/>
-  </w:style>
-  <w:style w:type="paragraph" w:customStyle="1" w:styleId="330CE541B8E64EAFB0B14549CFA64F58">
-    <w:name w:val="330CE541B8E64EAFB0B14549CFA64F58"/>
-  </w:style>
-  <w:style w:type="paragraph" w:customStyle="1" w:styleId="8046AF07ABFC4D8682D97410D4CE1E55">
-    <w:name w:val="8046AF07ABFC4D8682D97410D4CE1E55"/>
-  </w:style>
-  <w:style w:type="paragraph" w:customStyle="1" w:styleId="D234190DF84A4BAFAA19B2561C3A57FF">
-    <w:name w:val="D234190DF84A4BAFAA19B2561C3A57FF"/>
-  </w:style>
-  <w:style w:type="paragraph" w:customStyle="1" w:styleId="A0A720B2C3CF481B8207D02DF860FC4B">
-    <w:name w:val="A0A720B2C3CF481B8207D02DF860FC4B"/>
-  </w:style>
-  <w:style w:type="paragraph" w:customStyle="1" w:styleId="5AC9E97655744AD4B02FC853478D7CF7">
-    <w:name w:val="5AC9E97655744AD4B02FC853478D7CF7"/>
-  </w:style>
-  <w:style w:type="paragraph" w:customStyle="1" w:styleId="43D4DD6A09BE4745AF241EA62BD6F4E4">
-    <w:name w:val="43D4DD6A09BE4745AF241EA62BD6F4E4"/>
-  </w:style>
-  <w:style w:type="paragraph" w:customStyle="1" w:styleId="582E8DD725494F61989F59CDC497A047">
-    <w:name w:val="582E8DD725494F61989F59CDC497A047"/>
-  </w:style>
-  <w:style w:type="paragraph" w:customStyle="1" w:styleId="3E7880ABACE94FC89A7424FD7D746BEE">
-    <w:name w:val="3E7880ABACE94FC89A7424FD7D746BEE"/>
-  </w:style>
-  <w:style w:type="paragraph" w:customStyle="1" w:styleId="C83B94AF0039473C9B123F52CBE29328">
-    <w:name w:val="C83B94AF0039473C9B123F52CBE29328"/>
-  </w:style>
-  <w:style w:type="paragraph" w:customStyle="1" w:styleId="BAD689C3A8E749FF89E986ED185E736D">
-    <w:name w:val="BAD689C3A8E749FF89E986ED185E736D"/>
-  </w:style>
-  <w:style w:type="paragraph" w:customStyle="1" w:styleId="0771C09AECBC461992279473B66DD3C9">
-    <w:name w:val="0771C09AECBC461992279473B66DD3C9"/>
-  </w:style>
-  <w:style w:type="paragraph" w:customStyle="1" w:styleId="A755F32CEF534CAB8C8F9FF8964A3A24">
-    <w:name w:val="A755F32CEF534CAB8C8F9FF8964A3A24"/>
-  </w:style>
-  <w:style w:type="paragraph" w:customStyle="1" w:styleId="469B84936445437DBD760F5193B55B8E">
-    <w:name w:val="469B84936445437DBD760F5193B55B8E"/>
-  </w:style>
-  <w:style w:type="paragraph" w:customStyle="1" w:styleId="168F9819F18C44AA9D95076D79037F23">
-    <w:name w:val="168F9819F18C44AA9D95076D79037F23"/>
-  </w:style>
-  <w:style w:type="paragraph" w:customStyle="1" w:styleId="9BC36669863E4ABDB4A21DFA47D05E83">
-    <w:name w:val="9BC36669863E4ABDB4A21DFA47D05E83"/>
-  </w:style>
-  <w:style w:type="paragraph" w:customStyle="1" w:styleId="D33B3540FF5C46329E33F0A33DD47E65">
-    <w:name w:val="D33B3540FF5C46329E33F0A33DD47E65"/>
-  </w:style>
-  <w:style w:type="paragraph" w:customStyle="1" w:styleId="F5508B5FEFD7421CB8A9544398503485">
-    <w:name w:val="F5508B5FEFD7421CB8A9544398503485"/>
-  </w:style>
-  <w:style w:type="paragraph" w:customStyle="1" w:styleId="14464FA4890742D2B28D22DF9331DEC1">
-    <w:name w:val="14464FA4890742D2B28D22DF9331DEC1"/>
-  </w:style>
-  <w:style w:type="paragraph" w:customStyle="1" w:styleId="B52B62394B83402CAB37F48F6F7EE77A">
-    <w:name w:val="B52B62394B83402CAB37F48F6F7EE77A"/>
-    <w:rsid w:val="0011540E"/>
-  </w:style>
-  <w:style w:type="paragraph" w:customStyle="1" w:styleId="B14A66650C5240A99B7D6CD2CFF54029">
-    <w:name w:val="B14A66650C5240A99B7D6CD2CFF54029"/>
-    <w:rsid w:val="0011540E"/>
-  </w:style>
-  <w:style w:type="paragraph" w:customStyle="1" w:styleId="E6276C4ABCD84604B7B15383FE414A49">
-    <w:name w:val="E6276C4ABCD84604B7B15383FE414A49"/>
-    <w:rsid w:val="0011540E"/>
-  </w:style>
-  <w:style w:type="paragraph" w:customStyle="1" w:styleId="B8C4808C76834AB7BAFC8B4E38AFBDC7">
-    <w:name w:val="B8C4808C76834AB7BAFC8B4E38AFBDC7"/>
-    <w:rsid w:val="0011540E"/>
-  </w:style>
-  <w:style w:type="paragraph" w:customStyle="1" w:styleId="C23BBDEA79DB458D851D22E53FCAA79E">
-    <w:name w:val="C23BBDEA79DB458D851D22E53FCAA79E"/>
-    <w:rsid w:val="0011540E"/>
-  </w:style>
-  <w:style w:type="paragraph" w:customStyle="1" w:styleId="4E996C34BE91495D8367418CE9D545C4">
-    <w:name w:val="4E996C34BE91495D8367418CE9D545C4"/>
-    <w:rsid w:val="0011540E"/>
-  </w:style>
-  <w:style w:type="paragraph" w:customStyle="1" w:styleId="83098D24E78F4E46AB4FA4974E994A6B">
-    <w:name w:val="83098D24E78F4E46AB4FA4974E994A6B"/>
-    <w:rsid w:val="0011540E"/>
-  </w:style>
-  <w:style w:type="paragraph" w:customStyle="1" w:styleId="3132534EF2494439972027326CF219AD">
-    <w:name w:val="3132534EF2494439972027326CF219AD"/>
-    <w:rsid w:val="0011540E"/>
-  </w:style>
-  <w:style w:type="paragraph" w:customStyle="1" w:styleId="62D7B93A55B448C1AAA3F9F42A7D1E44">
-    <w:name w:val="62D7B93A55B448C1AAA3F9F42A7D1E44"/>
-    <w:rsid w:val="0011540E"/>
-  </w:style>
-  <w:style w:type="paragraph" w:customStyle="1" w:styleId="D18E7B3AE1F14FCA9C2FF996B8C6A4C1">
-    <w:name w:val="D18E7B3AE1F14FCA9C2FF996B8C6A4C1"/>
-    <w:rsid w:val="0011540E"/>
-  </w:style>
-  <w:style w:type="paragraph" w:customStyle="1" w:styleId="5E49622C4F4D4086B6DC891DF54BAC27">
-    <w:name w:val="5E49622C4F4D4086B6DC891DF54BAC27"/>
-    <w:rsid w:val="0011540E"/>
-  </w:style>
-  <w:style w:type="paragraph" w:customStyle="1" w:styleId="36576CED4A5D4163820131747C36817F">
-    <w:name w:val="36576CED4A5D4163820131747C36817F"/>
-    <w:rsid w:val="0011540E"/>
-  </w:style>
-  <w:style w:type="paragraph" w:customStyle="1" w:styleId="3E5ACF932B9A473CADF4770A17E98B4A">
-    <w:name w:val="3E5ACF932B9A473CADF4770A17E98B4A"/>
-    <w:rsid w:val="0011540E"/>
-  </w:style>
-  <w:style w:type="paragraph" w:customStyle="1" w:styleId="EC043D35C99E4F75AB4445FA1B7FF8DC">
-    <w:name w:val="EC043D35C99E4F75AB4445FA1B7FF8DC"/>
-    <w:rsid w:val="0011540E"/>
-  </w:style>
-  <w:style w:type="paragraph" w:customStyle="1" w:styleId="9C4CD86AEBA44F1EA1B42E83524C3707">
-    <w:name w:val="9C4CD86AEBA44F1EA1B42E83524C3707"/>
-    <w:rsid w:val="0011540E"/>
-  </w:style>
-  <w:style w:type="paragraph" w:customStyle="1" w:styleId="08E9C46DE5E943D0A1C968DC684451F7">
-    <w:name w:val="08E9C46DE5E943D0A1C968DC684451F7"/>
-    <w:rsid w:val="0011540E"/>
-  </w:style>
-  <w:style w:type="paragraph" w:customStyle="1" w:styleId="D2476CD58E4340EE98FC27351DA97F6A">
-    <w:name w:val="D2476CD58E4340EE98FC27351DA97F6A"/>
-    <w:rsid w:val="0011540E"/>
-  </w:style>
-  <w:style w:type="paragraph" w:customStyle="1" w:styleId="369EB8CF741B4E7BA5C8B821E95310FC">
-    <w:name w:val="369EB8CF741B4E7BA5C8B821E95310FC"/>
-    <w:rsid w:val="0011540E"/>
-  </w:style>
-  <w:style w:type="paragraph" w:customStyle="1" w:styleId="63FED71027E94AE7B44F6D6E8EB2E491">
-    <w:name w:val="63FED71027E94AE7B44F6D6E8EB2E491"/>
-    <w:rsid w:val="0011540E"/>
-  </w:style>
-  <w:style w:type="paragraph" w:customStyle="1" w:styleId="BA81DDC4C284493E9B9077DF41798BE1">
-    <w:name w:val="BA81DDC4C284493E9B9077DF41798BE1"/>
-    <w:rsid w:val="0011540E"/>
-  </w:style>
-  <w:style w:type="paragraph" w:customStyle="1" w:styleId="9B15F68D99D74A62ABC599684205BE3C">
-    <w:name w:val="9B15F68D99D74A62ABC599684205BE3C"/>
-    <w:rsid w:val="0011540E"/>
-  </w:style>
-  <w:style w:type="paragraph" w:customStyle="1" w:styleId="FA2498CE3E704025939DA1BE7D0D42D7">
-    <w:name w:val="FA2498CE3E704025939DA1BE7D0D42D7"/>
-    <w:rsid w:val="0011540E"/>
-  </w:style>
-  <w:style w:type="paragraph" w:customStyle="1" w:styleId="49A5F70536C843E2A684CF3DAF9B51D7">
-    <w:name w:val="49A5F70536C843E2A684CF3DAF9B51D7"/>
-    <w:rsid w:val="0011540E"/>
-  </w:style>
-  <w:style w:type="paragraph" w:customStyle="1" w:styleId="A4F97D7F7E864B428D03E7F4B3B1EDB7">
-    <w:name w:val="A4F97D7F7E864B428D03E7F4B3B1EDB7"/>
-    <w:rsid w:val="0011540E"/>
-  </w:style>
-  <w:style w:type="paragraph" w:customStyle="1" w:styleId="4217E2B2D1C34216B1C1EA2F7BF18A82">
-    <w:name w:val="4217E2B2D1C34216B1C1EA2F7BF18A82"/>
-    <w:rsid w:val="0011540E"/>
-  </w:style>
-  <w:style w:type="paragraph" w:customStyle="1" w:styleId="BBE66A4843B24A989BF5876B0AE51848">
-    <w:name w:val="BBE66A4843B24A989BF5876B0AE51848"/>
-    <w:rsid w:val="0011540E"/>
-  </w:style>
-  <w:style w:type="paragraph" w:customStyle="1" w:styleId="E53D2D4F675D455B972859C143D8B423">
-    <w:name w:val="E53D2D4F675D455B972859C143D8B423"/>
-    <w:rsid w:val="0011540E"/>
-  </w:style>
-  <w:style w:type="paragraph" w:customStyle="1" w:styleId="54F240E9F0434BA89BDC491C4C33E3BE">
-    <w:name w:val="54F240E9F0434BA89BDC491C4C33E3BE"/>
-    <w:rsid w:val="0011540E"/>
-  </w:style>
-  <w:style w:type="paragraph" w:customStyle="1" w:styleId="6098BD9F49A341979FC07FA430A06E0F">
-    <w:name w:val="6098BD9F49A341979FC07FA430A06E0F"/>
-    <w:rsid w:val="0011540E"/>
   </w:style>
 </w:styles>
 </file>

</xml_diff>